<commit_message>
So much NBA data
</commit_message>
<xml_diff>
--- a/nfl_moneyline/reports/Schedule_Feature_Engineering.docx
+++ b/nfl_moneyline/reports/Schedule_Feature_Engineering.docx
@@ -2852,6 +2852,9 @@
         <w:ind w:left="1440"/>
       </w:pPr>
       <w:r>
+        <w:rPr>
+          <w:noProof/>
+        </w:rPr>
         <w:drawing>
           <wp:inline distT="0" distB="0" distL="0" distR="0" wp14:anchorId="74E30E35" wp14:editId="7846ADC5">
             <wp:extent cx="5943600" cy="3732530"/>
@@ -2895,6 +2898,9 @@
         <w:ind w:left="1440"/>
       </w:pPr>
       <w:r>
+        <w:rPr>
+          <w:noProof/>
+        </w:rPr>
         <w:drawing>
           <wp:inline distT="0" distB="0" distL="0" distR="0" wp14:anchorId="57AD5247" wp14:editId="213A3446">
             <wp:extent cx="5943600" cy="3445510"/>
@@ -2950,6 +2956,9 @@
         <w:ind w:left="1440"/>
       </w:pPr>
       <w:r>
+        <w:rPr>
+          <w:noProof/>
+        </w:rPr>
         <w:drawing>
           <wp:inline distT="0" distB="0" distL="0" distR="0" wp14:anchorId="2898527A" wp14:editId="618FAEEF">
             <wp:extent cx="5943600" cy="4050030"/>
@@ -2990,20 +2999,29 @@
     <w:p>
       <w:pPr>
         <w:pStyle w:val="ListParagraph"/>
+        <w:numPr>
+          <w:ilvl w:val="0"/>
+          <w:numId w:val="13"/>
+        </w:numPr>
+      </w:pPr>
+      <w:r>
+        <w:t>Used family based pruning on rolling average blocks (big jump)</w:t>
+      </w:r>
+    </w:p>
+    <w:p>
+      <w:pPr>
+        <w:pStyle w:val="ListParagraph"/>
         <w:ind w:left="1440"/>
       </w:pPr>
-    </w:p>
-    <w:p>
-      <w:pPr>
-        <w:pStyle w:val="ListParagraph"/>
-        <w:ind w:left="1440"/>
-      </w:pPr>
-      <w:r>
+      <w:r>
+        <w:rPr>
+          <w:noProof/>
+        </w:rPr>
         <w:drawing>
-          <wp:inline distT="0" distB="0" distL="0" distR="0" wp14:anchorId="12D15AD8" wp14:editId="768116E4">
-            <wp:extent cx="5943600" cy="4047490"/>
+          <wp:inline distT="0" distB="0" distL="0" distR="0" wp14:anchorId="03CFDCCC" wp14:editId="3F727EFC">
+            <wp:extent cx="5943600" cy="3394710"/>
             <wp:effectExtent l="0" t="0" r="0" b="0"/>
-            <wp:docPr id="1056128662" name="Picture 1" descr="A screenshot of a computer&#10;&#10;AI-generated content may be incorrect."/>
+            <wp:docPr id="184271680" name="Picture 1" descr="A screenshot of a computer&#10;&#10;AI-generated content may be incorrect."/>
             <wp:cNvGraphicFramePr>
               <a:graphicFrameLocks xmlns:a="http://schemas.openxmlformats.org/drawingml/2006/main" noChangeAspect="1"/>
             </wp:cNvGraphicFramePr>
@@ -3011,7 +3029,7 @@
               <a:graphicData uri="http://schemas.openxmlformats.org/drawingml/2006/picture">
                 <pic:pic xmlns:pic="http://schemas.openxmlformats.org/drawingml/2006/picture">
                   <pic:nvPicPr>
-                    <pic:cNvPr id="1056128662" name="Picture 1" descr="A screenshot of a computer&#10;&#10;AI-generated content may be incorrect."/>
+                    <pic:cNvPr id="184271680" name="Picture 1" descr="A screenshot of a computer&#10;&#10;AI-generated content may be incorrect."/>
                     <pic:cNvPicPr/>
                   </pic:nvPicPr>
                   <pic:blipFill>
@@ -3023,7 +3041,7 @@
                   <pic:spPr>
                     <a:xfrm>
                       <a:off x="0" y="0"/>
-                      <a:ext cx="5943600" cy="4047490"/>
+                      <a:ext cx="5943600" cy="3394710"/>
                     </a:xfrm>
                     <a:prstGeom prst="rect">
                       <a:avLst/>
@@ -3041,18 +3059,15 @@
         <w:pStyle w:val="ListParagraph"/>
         <w:ind w:left="1440"/>
       </w:pPr>
-    </w:p>
-    <w:p>
-      <w:pPr>
-        <w:pStyle w:val="ListParagraph"/>
-        <w:ind w:left="1440"/>
-      </w:pPr>
-      <w:r>
+      <w:r>
+        <w:rPr>
+          <w:noProof/>
+        </w:rPr>
         <w:drawing>
-          <wp:inline distT="0" distB="0" distL="0" distR="0" wp14:anchorId="2713B833" wp14:editId="03C3321D">
-            <wp:extent cx="5943600" cy="4290695"/>
-            <wp:effectExtent l="0" t="0" r="0" b="0"/>
-            <wp:docPr id="1206860976" name="Picture 1" descr="A screenshot of a computer&#10;&#10;AI-generated content may be incorrect."/>
+          <wp:inline distT="0" distB="0" distL="0" distR="0" wp14:anchorId="48217B5B" wp14:editId="421CA2AF">
+            <wp:extent cx="5943600" cy="3210560"/>
+            <wp:effectExtent l="0" t="0" r="0" b="8890"/>
+            <wp:docPr id="1486173061" name="Picture 1" descr="A screenshot of a computer&#10;&#10;AI-generated content may be incorrect."/>
             <wp:cNvGraphicFramePr>
               <a:graphicFrameLocks xmlns:a="http://schemas.openxmlformats.org/drawingml/2006/main" noChangeAspect="1"/>
             </wp:cNvGraphicFramePr>
@@ -3060,7 +3075,7 @@
               <a:graphicData uri="http://schemas.openxmlformats.org/drawingml/2006/picture">
                 <pic:pic xmlns:pic="http://schemas.openxmlformats.org/drawingml/2006/picture">
                   <pic:nvPicPr>
-                    <pic:cNvPr id="1206860976" name="Picture 1" descr="A screenshot of a computer&#10;&#10;AI-generated content may be incorrect."/>
+                    <pic:cNvPr id="1486173061" name="Picture 1" descr="A screenshot of a computer&#10;&#10;AI-generated content may be incorrect."/>
                     <pic:cNvPicPr/>
                   </pic:nvPicPr>
                   <pic:blipFill>
@@ -3072,7 +3087,267 @@
                   <pic:spPr>
                     <a:xfrm>
                       <a:off x="0" y="0"/>
-                      <a:ext cx="5943600" cy="4290695"/>
+                      <a:ext cx="5943600" cy="3210560"/>
+                    </a:xfrm>
+                    <a:prstGeom prst="rect">
+                      <a:avLst/>
+                    </a:prstGeom>
+                  </pic:spPr>
+                </pic:pic>
+              </a:graphicData>
+            </a:graphic>
+          </wp:inline>
+        </w:drawing>
+      </w:r>
+    </w:p>
+    <w:p>
+      <w:pPr>
+        <w:pStyle w:val="ListParagraph"/>
+        <w:ind w:left="1440"/>
+      </w:pPr>
+    </w:p>
+    <w:p>
+      <w:pPr>
+        <w:pStyle w:val="ListParagraph"/>
+        <w:ind w:left="1440"/>
+      </w:pPr>
+    </w:p>
+    <w:p>
+      <w:pPr>
+        <w:pStyle w:val="ListParagraph"/>
+        <w:ind w:left="1440"/>
+      </w:pPr>
+      <w:r>
+        <w:rPr>
+          <w:noProof/>
+        </w:rPr>
+        <w:drawing>
+          <wp:inline distT="0" distB="0" distL="0" distR="0" wp14:anchorId="0C974849" wp14:editId="32033651">
+            <wp:extent cx="5943600" cy="3834765"/>
+            <wp:effectExtent l="0" t="0" r="0" b="0"/>
+            <wp:docPr id="1401715486" name="Picture 1" descr="A screen shot of a graph&#10;&#10;AI-generated content may be incorrect."/>
+            <wp:cNvGraphicFramePr>
+              <a:graphicFrameLocks xmlns:a="http://schemas.openxmlformats.org/drawingml/2006/main" noChangeAspect="1"/>
+            </wp:cNvGraphicFramePr>
+            <a:graphic xmlns:a="http://schemas.openxmlformats.org/drawingml/2006/main">
+              <a:graphicData uri="http://schemas.openxmlformats.org/drawingml/2006/picture">
+                <pic:pic xmlns:pic="http://schemas.openxmlformats.org/drawingml/2006/picture">
+                  <pic:nvPicPr>
+                    <pic:cNvPr id="1401715486" name="Picture 1" descr="A screen shot of a graph&#10;&#10;AI-generated content may be incorrect."/>
+                    <pic:cNvPicPr/>
+                  </pic:nvPicPr>
+                  <pic:blipFill>
+                    <a:blip r:embed="rId41"/>
+                    <a:stretch>
+                      <a:fillRect/>
+                    </a:stretch>
+                  </pic:blipFill>
+                  <pic:spPr>
+                    <a:xfrm>
+                      <a:off x="0" y="0"/>
+                      <a:ext cx="5943600" cy="3834765"/>
+                    </a:xfrm>
+                    <a:prstGeom prst="rect">
+                      <a:avLst/>
+                    </a:prstGeom>
+                  </pic:spPr>
+                </pic:pic>
+              </a:graphicData>
+            </a:graphic>
+          </wp:inline>
+        </w:drawing>
+      </w:r>
+    </w:p>
+    <w:p>
+      <w:pPr>
+        <w:pStyle w:val="ListParagraph"/>
+        <w:ind w:left="1440"/>
+      </w:pPr>
+      <w:r>
+        <w:rPr>
+          <w:noProof/>
+        </w:rPr>
+        <w:drawing>
+          <wp:inline distT="0" distB="0" distL="0" distR="0" wp14:anchorId="4B56598E" wp14:editId="736F77F1">
+            <wp:extent cx="5943600" cy="2934335"/>
+            <wp:effectExtent l="0" t="0" r="0" b="0"/>
+            <wp:docPr id="431952191" name="Picture 1" descr="A screen shot of a graph&#10;&#10;AI-generated content may be incorrect."/>
+            <wp:cNvGraphicFramePr>
+              <a:graphicFrameLocks xmlns:a="http://schemas.openxmlformats.org/drawingml/2006/main" noChangeAspect="1"/>
+            </wp:cNvGraphicFramePr>
+            <a:graphic xmlns:a="http://schemas.openxmlformats.org/drawingml/2006/main">
+              <a:graphicData uri="http://schemas.openxmlformats.org/drawingml/2006/picture">
+                <pic:pic xmlns:pic="http://schemas.openxmlformats.org/drawingml/2006/picture">
+                  <pic:nvPicPr>
+                    <pic:cNvPr id="431952191" name="Picture 1" descr="A screen shot of a graph&#10;&#10;AI-generated content may be incorrect."/>
+                    <pic:cNvPicPr/>
+                  </pic:nvPicPr>
+                  <pic:blipFill>
+                    <a:blip r:embed="rId42"/>
+                    <a:stretch>
+                      <a:fillRect/>
+                    </a:stretch>
+                  </pic:blipFill>
+                  <pic:spPr>
+                    <a:xfrm>
+                      <a:off x="0" y="0"/>
+                      <a:ext cx="5943600" cy="2934335"/>
+                    </a:xfrm>
+                    <a:prstGeom prst="rect">
+                      <a:avLst/>
+                    </a:prstGeom>
+                  </pic:spPr>
+                </pic:pic>
+              </a:graphicData>
+            </a:graphic>
+          </wp:inline>
+        </w:drawing>
+      </w:r>
+    </w:p>
+    <w:p>
+      <w:pPr>
+        <w:pStyle w:val="ListParagraph"/>
+        <w:numPr>
+          <w:ilvl w:val="0"/>
+          <w:numId w:val="13"/>
+        </w:numPr>
+      </w:pPr>
+      <w:r>
+        <w:t xml:space="preserve">Added correlation based </w:t>
+      </w:r>
+      <w:r>
+        <w:t>p</w:t>
+      </w:r>
+      <w:r>
+        <w:t>runing function, taking a representative for each cluster</w:t>
+      </w:r>
+    </w:p>
+    <w:p>
+      <w:pPr>
+        <w:pStyle w:val="ListParagraph"/>
+        <w:ind w:left="1440"/>
+      </w:pPr>
+      <w:r>
+        <w:drawing>
+          <wp:inline distT="0" distB="0" distL="0" distR="0" wp14:anchorId="0BFF46BE" wp14:editId="615E5CFC">
+            <wp:extent cx="5943600" cy="4007485"/>
+            <wp:effectExtent l="0" t="0" r="0" b="0"/>
+            <wp:docPr id="146492137" name="Picture 1" descr="A screen shot of a graph&#10;&#10;AI-generated content may be incorrect."/>
+            <wp:cNvGraphicFramePr>
+              <a:graphicFrameLocks xmlns:a="http://schemas.openxmlformats.org/drawingml/2006/main" noChangeAspect="1"/>
+            </wp:cNvGraphicFramePr>
+            <a:graphic xmlns:a="http://schemas.openxmlformats.org/drawingml/2006/main">
+              <a:graphicData uri="http://schemas.openxmlformats.org/drawingml/2006/picture">
+                <pic:pic xmlns:pic="http://schemas.openxmlformats.org/drawingml/2006/picture">
+                  <pic:nvPicPr>
+                    <pic:cNvPr id="146492137" name="Picture 1" descr="A screen shot of a graph&#10;&#10;AI-generated content may be incorrect."/>
+                    <pic:cNvPicPr/>
+                  </pic:nvPicPr>
+                  <pic:blipFill>
+                    <a:blip r:embed="rId43"/>
+                    <a:stretch>
+                      <a:fillRect/>
+                    </a:stretch>
+                  </pic:blipFill>
+                  <pic:spPr>
+                    <a:xfrm>
+                      <a:off x="0" y="0"/>
+                      <a:ext cx="5943600" cy="4007485"/>
+                    </a:xfrm>
+                    <a:prstGeom prst="rect">
+                      <a:avLst/>
+                    </a:prstGeom>
+                  </pic:spPr>
+                </pic:pic>
+              </a:graphicData>
+            </a:graphic>
+          </wp:inline>
+        </w:drawing>
+      </w:r>
+    </w:p>
+    <w:p>
+      <w:pPr>
+        <w:pStyle w:val="ListParagraph"/>
+        <w:ind w:left="1440"/>
+      </w:pPr>
+      <w:r>
+        <w:drawing>
+          <wp:inline distT="0" distB="0" distL="0" distR="0" wp14:anchorId="7E19871F" wp14:editId="1CD88597">
+            <wp:extent cx="5943600" cy="4425950"/>
+            <wp:effectExtent l="0" t="0" r="0" b="0"/>
+            <wp:docPr id="329458391" name="Picture 1" descr="A graph with a line and a dotted line&#10;&#10;AI-generated content may be incorrect."/>
+            <wp:cNvGraphicFramePr>
+              <a:graphicFrameLocks xmlns:a="http://schemas.openxmlformats.org/drawingml/2006/main" noChangeAspect="1"/>
+            </wp:cNvGraphicFramePr>
+            <a:graphic xmlns:a="http://schemas.openxmlformats.org/drawingml/2006/main">
+              <a:graphicData uri="http://schemas.openxmlformats.org/drawingml/2006/picture">
+                <pic:pic xmlns:pic="http://schemas.openxmlformats.org/drawingml/2006/picture">
+                  <pic:nvPicPr>
+                    <pic:cNvPr id="329458391" name="Picture 1" descr="A graph with a line and a dotted line&#10;&#10;AI-generated content may be incorrect."/>
+                    <pic:cNvPicPr/>
+                  </pic:nvPicPr>
+                  <pic:blipFill>
+                    <a:blip r:embed="rId44"/>
+                    <a:stretch>
+                      <a:fillRect/>
+                    </a:stretch>
+                  </pic:blipFill>
+                  <pic:spPr>
+                    <a:xfrm>
+                      <a:off x="0" y="0"/>
+                      <a:ext cx="5943600" cy="4425950"/>
+                    </a:xfrm>
+                    <a:prstGeom prst="rect">
+                      <a:avLst/>
+                    </a:prstGeom>
+                  </pic:spPr>
+                </pic:pic>
+              </a:graphicData>
+            </a:graphic>
+          </wp:inline>
+        </w:drawing>
+      </w:r>
+    </w:p>
+    <w:p>
+      <w:pPr>
+        <w:pStyle w:val="ListParagraph"/>
+        <w:numPr>
+          <w:ilvl w:val="0"/>
+          <w:numId w:val="13"/>
+        </w:numPr>
+      </w:pPr>
+      <w:r>
+        <w:t>Realized there was leakage in terms of current injury data, so I deleted them as such</w:t>
+      </w:r>
+      <w:r>
+        <w:br/>
+      </w:r>
+      <w:r>
+        <w:drawing>
+          <wp:inline distT="0" distB="0" distL="0" distR="0" wp14:anchorId="0E8D38D8" wp14:editId="10A21C34">
+            <wp:extent cx="5943600" cy="4354830"/>
+            <wp:effectExtent l="0" t="0" r="0" b="7620"/>
+            <wp:docPr id="996970488" name="Picture 1" descr="A screen shot of a graph&#10;&#10;AI-generated content may be incorrect."/>
+            <wp:cNvGraphicFramePr>
+              <a:graphicFrameLocks xmlns:a="http://schemas.openxmlformats.org/drawingml/2006/main" noChangeAspect="1"/>
+            </wp:cNvGraphicFramePr>
+            <a:graphic xmlns:a="http://schemas.openxmlformats.org/drawingml/2006/main">
+              <a:graphicData uri="http://schemas.openxmlformats.org/drawingml/2006/picture">
+                <pic:pic xmlns:pic="http://schemas.openxmlformats.org/drawingml/2006/picture">
+                  <pic:nvPicPr>
+                    <pic:cNvPr id="996970488" name="Picture 1" descr="A screen shot of a graph&#10;&#10;AI-generated content may be incorrect."/>
+                    <pic:cNvPicPr/>
+                  </pic:nvPicPr>
+                  <pic:blipFill>
+                    <a:blip r:embed="rId45"/>
+                    <a:stretch>
+                      <a:fillRect/>
+                    </a:stretch>
+                  </pic:blipFill>
+                  <pic:spPr>
+                    <a:xfrm>
+                      <a:off x="0" y="0"/>
+                      <a:ext cx="5943600" cy="4354830"/>
                     </a:xfrm>
                     <a:prstGeom prst="rect">
                       <a:avLst/>
@@ -3547,7 +3822,7 @@
   <w:abstractNum w:abstractNumId="3" w15:restartNumberingAfterBreak="0">
     <w:nsid w:val="373074EA"/>
     <w:multiLevelType w:val="hybridMultilevel"/>
-    <w:tmpl w:val="1C08E972"/>
+    <w:tmpl w:val="FBD230C4"/>
     <w:lvl w:ilvl="0" w:tplc="04090001">
       <w:start w:val="1"/>
       <w:numFmt w:val="bullet"/>

</xml_diff>